<commit_message>
Adding the correct qoc file.
</commit_message>
<xml_diff>
--- a/Design/VoiceGeometryPainter/qoc.docx
+++ b/Design/VoiceGeometryPainter/qoc.docx
@@ -154,17 +154,7 @@
           <w:sz w:val="20"/>
           <w:szCs w:val="20"/>
         </w:rPr>
-        <w:t xml:space="preserve">I can use the “remember me” checkbox, which offers means of </w:t>
-      </w:r>
-      <w:bookmarkStart w:id="0" w:name="_GoBack"/>
-      <w:bookmarkEnd w:id="0"/>
-      <w:r>
-        <w:rPr>
-          <w:rFonts w:ascii="Arial" w:hAnsi="Arial"/>
-          <w:sz w:val="20"/>
-          <w:szCs w:val="20"/>
-        </w:rPr>
-        <w:t>recovery and retention.</w:t>
+        <w:t>I can use the “remember me” checkbox, which offers means of recovery and retention.</w:t>
       </w:r>
     </w:p>
     <w:p>
@@ -176,13 +166,15 @@
         </w:numPr>
         <w:rPr>
           <w:rFonts w:ascii="Arial" w:hAnsi="Arial"/>
-          <w:sz w:val="20"/>
-          <w:szCs w:val="20"/>
-        </w:rPr>
-      </w:pPr>
-      <w:r>
-        <w:rPr>
-          <w:rFonts w:ascii="Arial" w:hAnsi="Arial"/>
+          <w:b/>
+          <w:sz w:val="20"/>
+          <w:szCs w:val="20"/>
+        </w:rPr>
+      </w:pPr>
+      <w:r>
+        <w:rPr>
+          <w:rFonts w:ascii="Arial" w:hAnsi="Arial"/>
+          <w:b/>
           <w:sz w:val="20"/>
           <w:szCs w:val="20"/>
         </w:rPr>
@@ -313,13 +305,15 @@
         </w:numPr>
         <w:rPr>
           <w:rFonts w:ascii="Arial" w:hAnsi="Arial"/>
-          <w:sz w:val="20"/>
-          <w:szCs w:val="20"/>
-        </w:rPr>
-      </w:pPr>
-      <w:r>
-        <w:rPr>
-          <w:rFonts w:ascii="Arial" w:hAnsi="Arial"/>
+          <w:b/>
+          <w:sz w:val="20"/>
+          <w:szCs w:val="20"/>
+        </w:rPr>
+      </w:pPr>
+      <w:r>
+        <w:rPr>
+          <w:rFonts w:ascii="Arial" w:hAnsi="Arial"/>
+          <w:b/>
           <w:sz w:val="20"/>
           <w:szCs w:val="20"/>
         </w:rPr>
@@ -328,6 +322,7 @@
       <w:r>
         <w:rPr>
           <w:rFonts w:ascii="Arial" w:hAnsi="Arial"/>
+          <w:b/>
           <w:sz w:val="20"/>
           <w:szCs w:val="20"/>
         </w:rPr>
@@ -336,6 +331,7 @@
       <w:r>
         <w:rPr>
           <w:rFonts w:ascii="Arial" w:hAnsi="Arial"/>
+          <w:b/>
           <w:sz w:val="20"/>
           <w:szCs w:val="20"/>
         </w:rPr>
@@ -458,13 +454,15 @@
         </w:numPr>
         <w:rPr>
           <w:rFonts w:ascii="Arial" w:hAnsi="Arial"/>
-          <w:sz w:val="20"/>
-          <w:szCs w:val="20"/>
-        </w:rPr>
-      </w:pPr>
-      <w:r>
-        <w:rPr>
-          <w:rFonts w:ascii="Arial" w:hAnsi="Arial"/>
+          <w:b/>
+          <w:sz w:val="20"/>
+          <w:szCs w:val="20"/>
+        </w:rPr>
+      </w:pPr>
+      <w:r>
+        <w:rPr>
+          <w:rFonts w:ascii="Arial" w:hAnsi="Arial"/>
+          <w:b/>
           <w:sz w:val="20"/>
           <w:szCs w:val="20"/>
         </w:rPr>
@@ -725,17 +723,28 @@
         </w:numPr>
         <w:rPr>
           <w:rFonts w:ascii="Arial" w:hAnsi="Arial"/>
-          <w:sz w:val="20"/>
-          <w:szCs w:val="20"/>
-        </w:rPr>
-      </w:pPr>
-      <w:r>
-        <w:rPr>
-          <w:rFonts w:ascii="Arial" w:hAnsi="Arial"/>
-          <w:sz w:val="20"/>
-          <w:szCs w:val="20"/>
-        </w:rPr>
-        <w:t>I can user voice commands</w:t>
+          <w:b/>
+          <w:sz w:val="20"/>
+          <w:szCs w:val="20"/>
+        </w:rPr>
+      </w:pPr>
+      <w:r>
+        <w:rPr>
+          <w:rFonts w:ascii="Arial" w:hAnsi="Arial"/>
+          <w:b/>
+          <w:sz w:val="20"/>
+          <w:szCs w:val="20"/>
+        </w:rPr>
+        <w:t>I can use</w:t>
+      </w:r>
+      <w:r>
+        <w:rPr>
+          <w:rFonts w:ascii="Arial" w:hAnsi="Arial"/>
+          <w:b/>
+          <w:sz w:val="20"/>
+          <w:szCs w:val="20"/>
+        </w:rPr>
+        <w:t xml:space="preserve"> voice commands</w:t>
       </w:r>
     </w:p>
     <w:p>
@@ -1032,13 +1041,15 @@
         </w:numPr>
         <w:rPr>
           <w:rFonts w:ascii="Arial" w:hAnsi="Arial"/>
-          <w:sz w:val="20"/>
-          <w:szCs w:val="20"/>
-        </w:rPr>
-      </w:pPr>
-      <w:r>
-        <w:rPr>
-          <w:rFonts w:ascii="Arial" w:hAnsi="Arial"/>
+          <w:b/>
+          <w:sz w:val="20"/>
+          <w:szCs w:val="20"/>
+        </w:rPr>
+      </w:pPr>
+      <w:r>
+        <w:rPr>
+          <w:rFonts w:ascii="Arial" w:hAnsi="Arial"/>
+          <w:b/>
           <w:sz w:val="20"/>
           <w:szCs w:val="20"/>
         </w:rPr>
@@ -1183,13 +1194,15 @@
         </w:numPr>
         <w:rPr>
           <w:rFonts w:ascii="Arial" w:hAnsi="Arial"/>
-          <w:sz w:val="20"/>
-          <w:szCs w:val="20"/>
-        </w:rPr>
-      </w:pPr>
-      <w:r>
-        <w:rPr>
-          <w:rFonts w:ascii="Arial" w:hAnsi="Arial"/>
+          <w:b/>
+          <w:sz w:val="20"/>
+          <w:szCs w:val="20"/>
+        </w:rPr>
+      </w:pPr>
+      <w:r>
+        <w:rPr>
+          <w:rFonts w:ascii="Arial" w:hAnsi="Arial"/>
+          <w:b/>
           <w:sz w:val="20"/>
           <w:szCs w:val="20"/>
         </w:rPr>
@@ -1522,13 +1535,15 @@
         </w:numPr>
         <w:rPr>
           <w:rFonts w:ascii="Arial" w:hAnsi="Arial"/>
-          <w:sz w:val="20"/>
-          <w:szCs w:val="20"/>
-        </w:rPr>
-      </w:pPr>
-      <w:r>
-        <w:rPr>
-          <w:rFonts w:ascii="Arial" w:hAnsi="Arial"/>
+          <w:b/>
+          <w:sz w:val="20"/>
+          <w:szCs w:val="20"/>
+        </w:rPr>
+      </w:pPr>
+      <w:r>
+        <w:rPr>
+          <w:rFonts w:ascii="Arial" w:hAnsi="Arial"/>
+          <w:b/>
           <w:sz w:val="20"/>
           <w:szCs w:val="20"/>
         </w:rPr>
@@ -1646,13 +1661,15 @@
         </w:numPr>
         <w:rPr>
           <w:rFonts w:ascii="Arial" w:hAnsi="Arial"/>
-          <w:sz w:val="20"/>
-          <w:szCs w:val="20"/>
-        </w:rPr>
-      </w:pPr>
-      <w:r>
-        <w:rPr>
-          <w:rFonts w:ascii="Arial" w:hAnsi="Arial"/>
+          <w:b/>
+          <w:sz w:val="20"/>
+          <w:szCs w:val="20"/>
+        </w:rPr>
+      </w:pPr>
+      <w:r>
+        <w:rPr>
+          <w:rFonts w:ascii="Arial" w:hAnsi="Arial"/>
+          <w:b/>
           <w:sz w:val="20"/>
           <w:szCs w:val="20"/>
         </w:rPr>
@@ -1853,13 +1870,15 @@
         </w:numPr>
         <w:rPr>
           <w:rFonts w:ascii="Arial" w:hAnsi="Arial"/>
-          <w:sz w:val="20"/>
-          <w:szCs w:val="20"/>
-        </w:rPr>
-      </w:pPr>
-      <w:r>
-        <w:rPr>
-          <w:rFonts w:ascii="Arial" w:hAnsi="Arial"/>
+          <w:b/>
+          <w:sz w:val="20"/>
+          <w:szCs w:val="20"/>
+        </w:rPr>
+      </w:pPr>
+      <w:r>
+        <w:rPr>
+          <w:rFonts w:ascii="Arial" w:hAnsi="Arial"/>
+          <w:b/>
           <w:sz w:val="20"/>
           <w:szCs w:val="20"/>
         </w:rPr>
@@ -2170,13 +2189,15 @@
         </w:numPr>
         <w:rPr>
           <w:rFonts w:ascii="Arial" w:hAnsi="Arial"/>
-          <w:sz w:val="20"/>
-          <w:szCs w:val="20"/>
-        </w:rPr>
-      </w:pPr>
-      <w:r>
-        <w:rPr>
-          <w:rFonts w:ascii="Arial" w:hAnsi="Arial"/>
+          <w:b/>
+          <w:sz w:val="20"/>
+          <w:szCs w:val="20"/>
+        </w:rPr>
+      </w:pPr>
+      <w:r>
+        <w:rPr>
+          <w:rFonts w:ascii="Arial" w:hAnsi="Arial"/>
+          <w:b/>
           <w:sz w:val="20"/>
           <w:szCs w:val="20"/>
         </w:rPr>
@@ -2267,13 +2288,16 @@
         </w:numPr>
         <w:rPr>
           <w:rFonts w:ascii="Arial" w:hAnsi="Arial"/>
-          <w:sz w:val="20"/>
-          <w:szCs w:val="20"/>
-        </w:rPr>
-      </w:pPr>
-      <w:r>
-        <w:rPr>
-          <w:rFonts w:ascii="Arial" w:hAnsi="Arial"/>
+          <w:b/>
+          <w:sz w:val="20"/>
+          <w:szCs w:val="20"/>
+        </w:rPr>
+      </w:pPr>
+      <w:bookmarkStart w:id="0" w:name="_GoBack"/>
+      <w:r>
+        <w:rPr>
+          <w:rFonts w:ascii="Arial" w:hAnsi="Arial"/>
+          <w:b/>
           <w:sz w:val="20"/>
           <w:szCs w:val="20"/>
         </w:rPr>
@@ -2282,6 +2306,7 @@
       <w:r>
         <w:rPr>
           <w:rFonts w:ascii="Arial" w:hAnsi="Arial"/>
+          <w:b/>
           <w:sz w:val="20"/>
           <w:szCs w:val="20"/>
         </w:rPr>
@@ -2290,12 +2315,14 @@
       <w:r>
         <w:rPr>
           <w:rFonts w:ascii="Arial" w:hAnsi="Arial"/>
+          <w:b/>
           <w:sz w:val="20"/>
           <w:szCs w:val="20"/>
         </w:rPr>
         <w:t xml:space="preserve"> and select the “Listen only to …” option:</w:t>
       </w:r>
     </w:p>
+    <w:bookmarkEnd w:id="0"/>
     <w:p>
       <w:pPr>
         <w:pStyle w:val="ListParagraph"/>
@@ -2410,13 +2437,15 @@
         </w:numPr>
         <w:rPr>
           <w:rFonts w:ascii="Arial" w:hAnsi="Arial"/>
-          <w:sz w:val="20"/>
-          <w:szCs w:val="20"/>
-        </w:rPr>
-      </w:pPr>
-      <w:r>
-        <w:rPr>
-          <w:rFonts w:ascii="Arial" w:hAnsi="Arial"/>
+          <w:b/>
+          <w:sz w:val="20"/>
+          <w:szCs w:val="20"/>
+        </w:rPr>
+      </w:pPr>
+      <w:r>
+        <w:rPr>
+          <w:rFonts w:ascii="Arial" w:hAnsi="Arial"/>
+          <w:b/>
           <w:sz w:val="20"/>
           <w:szCs w:val="20"/>
         </w:rPr>
@@ -2497,8 +2526,703 @@
         <w:t>I set the voice command I want for it.</w:t>
       </w:r>
     </w:p>
+    <w:p>
+      <w:pPr>
+        <w:pStyle w:val="ListParagraph"/>
+        <w:numPr>
+          <w:ilvl w:val="0"/>
+          <w:numId w:val="1"/>
+        </w:numPr>
+        <w:rPr>
+          <w:rFonts w:ascii="Arial" w:hAnsi="Arial"/>
+          <w:sz w:val="20"/>
+          <w:szCs w:val="20"/>
+        </w:rPr>
+        <w:sectPr>
+          <w:headerReference w:type="default" r:id="rId8"/>
+          <w:pgSz w:w="11900" w:h="16840"/>
+          <w:pgMar w:top="1440" w:right="1800" w:bottom="1440" w:left="1800" w:header="708" w:footer="708" w:gutter="0"/>
+          <w:cols w:space="708"/>
+          <w:docGrid w:linePitch="360"/>
+        </w:sectPr>
+      </w:pPr>
+    </w:p>
+    <w:p>
+      <w:pPr>
+        <w:pStyle w:val="ListParagraph"/>
+        <w:numPr>
+          <w:ilvl w:val="0"/>
+          <w:numId w:val="1"/>
+        </w:numPr>
+        <w:rPr>
+          <w:rFonts w:ascii="Arial" w:hAnsi="Arial"/>
+          <w:sz w:val="20"/>
+          <w:szCs w:val="20"/>
+        </w:rPr>
+      </w:pPr>
+      <w:r>
+        <w:rPr>
+          <w:rFonts w:ascii="Arial" w:hAnsi="Arial"/>
+          <w:sz w:val="20"/>
+          <w:szCs w:val="20"/>
+        </w:rPr>
+        <w:t>How do I represent the drawing instruments set?</w:t>
+      </w:r>
+    </w:p>
+    <w:p>
+      <w:pPr>
+        <w:pStyle w:val="ListParagraph"/>
+        <w:numPr>
+          <w:ilvl w:val="1"/>
+          <w:numId w:val="1"/>
+        </w:numPr>
+        <w:rPr>
+          <w:rFonts w:ascii="Arial" w:hAnsi="Arial"/>
+          <w:b/>
+          <w:sz w:val="20"/>
+          <w:szCs w:val="20"/>
+        </w:rPr>
+      </w:pPr>
+      <w:r>
+        <w:rPr>
+          <w:rFonts w:ascii="Arial" w:hAnsi="Arial"/>
+          <w:b/>
+          <w:sz w:val="20"/>
+          <w:szCs w:val="20"/>
+        </w:rPr>
+        <w:t>Using a panel containing icons (and labels)</w:t>
+      </w:r>
+    </w:p>
+    <w:p>
+      <w:pPr>
+        <w:pStyle w:val="ListParagraph"/>
+        <w:numPr>
+          <w:ilvl w:val="2"/>
+          <w:numId w:val="1"/>
+        </w:numPr>
+        <w:rPr>
+          <w:rFonts w:ascii="Arial" w:hAnsi="Arial"/>
+          <w:sz w:val="20"/>
+          <w:szCs w:val="20"/>
+        </w:rPr>
+      </w:pPr>
+      <w:r>
+        <w:rPr>
+          <w:rFonts w:ascii="Arial" w:hAnsi="Arial"/>
+          <w:sz w:val="20"/>
+          <w:szCs w:val="20"/>
+        </w:rPr>
+        <w:t>This is the most intuitive as all major designing software come this way by default.</w:t>
+      </w:r>
+    </w:p>
+    <w:p>
+      <w:pPr>
+        <w:pStyle w:val="ListParagraph"/>
+        <w:numPr>
+          <w:ilvl w:val="1"/>
+          <w:numId w:val="1"/>
+        </w:numPr>
+        <w:rPr>
+          <w:rFonts w:ascii="Arial" w:hAnsi="Arial"/>
+          <w:sz w:val="20"/>
+          <w:szCs w:val="20"/>
+        </w:rPr>
+      </w:pPr>
+      <w:r>
+        <w:rPr>
+          <w:rFonts w:ascii="Arial" w:hAnsi="Arial"/>
+          <w:sz w:val="20"/>
+          <w:szCs w:val="20"/>
+        </w:rPr>
+        <w:t>Using a dropdown list</w:t>
+      </w:r>
+    </w:p>
+    <w:p>
+      <w:pPr>
+        <w:pStyle w:val="ListParagraph"/>
+        <w:numPr>
+          <w:ilvl w:val="2"/>
+          <w:numId w:val="1"/>
+        </w:numPr>
+        <w:rPr>
+          <w:rFonts w:ascii="Arial" w:hAnsi="Arial"/>
+          <w:sz w:val="20"/>
+          <w:szCs w:val="20"/>
+        </w:rPr>
+      </w:pPr>
+      <w:r>
+        <w:rPr>
+          <w:rFonts w:ascii="Arial" w:hAnsi="Arial"/>
+          <w:sz w:val="20"/>
+          <w:szCs w:val="20"/>
+        </w:rPr>
+        <w:t>Could be useful for a minimalist design but hard to see all what a user could draw.</w:t>
+      </w:r>
+    </w:p>
+    <w:p>
+      <w:pPr>
+        <w:pStyle w:val="ListParagraph"/>
+        <w:numPr>
+          <w:ilvl w:val="1"/>
+          <w:numId w:val="1"/>
+        </w:numPr>
+        <w:rPr>
+          <w:rFonts w:ascii="Arial" w:hAnsi="Arial"/>
+          <w:sz w:val="20"/>
+          <w:szCs w:val="20"/>
+        </w:rPr>
+      </w:pPr>
+      <w:r>
+        <w:rPr>
+          <w:rFonts w:ascii="Arial" w:hAnsi="Arial"/>
+          <w:sz w:val="20"/>
+          <w:szCs w:val="20"/>
+        </w:rPr>
+        <w:t>Using a menu</w:t>
+      </w:r>
+    </w:p>
+    <w:p>
+      <w:pPr>
+        <w:pStyle w:val="ListParagraph"/>
+        <w:numPr>
+          <w:ilvl w:val="2"/>
+          <w:numId w:val="1"/>
+        </w:numPr>
+        <w:rPr>
+          <w:rFonts w:ascii="Arial" w:hAnsi="Arial"/>
+          <w:sz w:val="20"/>
+          <w:szCs w:val="20"/>
+        </w:rPr>
+      </w:pPr>
+      <w:r>
+        <w:rPr>
+          <w:rFonts w:ascii="Arial" w:hAnsi="Arial"/>
+          <w:sz w:val="20"/>
+          <w:szCs w:val="20"/>
+        </w:rPr>
+        <w:t>Very hard and not intuitive</w:t>
+      </w:r>
+    </w:p>
+    <w:p>
+      <w:pPr>
+        <w:pStyle w:val="ListParagraph"/>
+        <w:numPr>
+          <w:ilvl w:val="0"/>
+          <w:numId w:val="1"/>
+        </w:numPr>
+        <w:rPr>
+          <w:rFonts w:ascii="Arial" w:hAnsi="Arial"/>
+          <w:sz w:val="20"/>
+          <w:szCs w:val="20"/>
+        </w:rPr>
+      </w:pPr>
+      <w:r>
+        <w:rPr>
+          <w:rFonts w:ascii="Arial" w:hAnsi="Arial"/>
+          <w:sz w:val="20"/>
+          <w:szCs w:val="20"/>
+        </w:rPr>
+        <w:t>Where do I position the drawing instruments?</w:t>
+      </w:r>
+    </w:p>
+    <w:p>
+      <w:pPr>
+        <w:pStyle w:val="ListParagraph"/>
+        <w:numPr>
+          <w:ilvl w:val="1"/>
+          <w:numId w:val="1"/>
+        </w:numPr>
+        <w:rPr>
+          <w:rFonts w:ascii="Arial" w:hAnsi="Arial"/>
+          <w:sz w:val="20"/>
+          <w:szCs w:val="20"/>
+        </w:rPr>
+      </w:pPr>
+      <w:r>
+        <w:rPr>
+          <w:rFonts w:ascii="Arial" w:hAnsi="Arial"/>
+          <w:sz w:val="20"/>
+          <w:szCs w:val="20"/>
+        </w:rPr>
+        <w:t>Top left</w:t>
+      </w:r>
+    </w:p>
+    <w:p>
+      <w:pPr>
+        <w:pStyle w:val="ListParagraph"/>
+        <w:numPr>
+          <w:ilvl w:val="2"/>
+          <w:numId w:val="1"/>
+        </w:numPr>
+        <w:rPr>
+          <w:rFonts w:ascii="Arial" w:hAnsi="Arial"/>
+          <w:b/>
+          <w:sz w:val="20"/>
+          <w:szCs w:val="20"/>
+        </w:rPr>
+      </w:pPr>
+      <w:r>
+        <w:rPr>
+          <w:rFonts w:ascii="Arial" w:hAnsi="Arial"/>
+          <w:b/>
+          <w:sz w:val="20"/>
+          <w:szCs w:val="20"/>
+        </w:rPr>
+        <w:t xml:space="preserve">Being the most important interacted features they will be placed in this </w:t>
+      </w:r>
+      <w:proofErr w:type="gramStart"/>
+      <w:r>
+        <w:rPr>
+          <w:rFonts w:ascii="Arial" w:hAnsi="Arial"/>
+          <w:b/>
+          <w:sz w:val="20"/>
+          <w:szCs w:val="20"/>
+        </w:rPr>
+        <w:t>side</w:t>
+      </w:r>
+      <w:proofErr w:type="gramEnd"/>
+      <w:r>
+        <w:rPr>
+          <w:rFonts w:ascii="Arial" w:hAnsi="Arial"/>
+          <w:b/>
+          <w:sz w:val="20"/>
+          <w:szCs w:val="20"/>
+        </w:rPr>
+        <w:t xml:space="preserve"> as the user eye tends to focus here.</w:t>
+      </w:r>
+    </w:p>
+    <w:p>
+      <w:pPr>
+        <w:pStyle w:val="ListParagraph"/>
+        <w:numPr>
+          <w:ilvl w:val="1"/>
+          <w:numId w:val="1"/>
+        </w:numPr>
+        <w:rPr>
+          <w:rFonts w:ascii="Arial" w:hAnsi="Arial"/>
+          <w:sz w:val="20"/>
+          <w:szCs w:val="20"/>
+        </w:rPr>
+      </w:pPr>
+      <w:r>
+        <w:rPr>
+          <w:rFonts w:ascii="Arial" w:hAnsi="Arial"/>
+          <w:sz w:val="20"/>
+          <w:szCs w:val="20"/>
+        </w:rPr>
+        <w:t>Top Right</w:t>
+      </w:r>
+    </w:p>
+    <w:p>
+      <w:pPr>
+        <w:pStyle w:val="ListParagraph"/>
+        <w:numPr>
+          <w:ilvl w:val="1"/>
+          <w:numId w:val="1"/>
+        </w:numPr>
+        <w:rPr>
+          <w:rFonts w:ascii="Arial" w:hAnsi="Arial"/>
+          <w:sz w:val="20"/>
+          <w:szCs w:val="20"/>
+        </w:rPr>
+      </w:pPr>
+      <w:r>
+        <w:rPr>
+          <w:rFonts w:ascii="Arial" w:hAnsi="Arial"/>
+          <w:sz w:val="20"/>
+          <w:szCs w:val="20"/>
+        </w:rPr>
+        <w:t>Up</w:t>
+      </w:r>
+    </w:p>
+    <w:p>
+      <w:pPr>
+        <w:pStyle w:val="ListParagraph"/>
+        <w:numPr>
+          <w:ilvl w:val="1"/>
+          <w:numId w:val="1"/>
+        </w:numPr>
+        <w:rPr>
+          <w:rFonts w:ascii="Arial" w:hAnsi="Arial"/>
+          <w:sz w:val="20"/>
+          <w:szCs w:val="20"/>
+        </w:rPr>
+      </w:pPr>
+      <w:r>
+        <w:rPr>
+          <w:rFonts w:ascii="Arial" w:hAnsi="Arial"/>
+          <w:sz w:val="20"/>
+          <w:szCs w:val="20"/>
+        </w:rPr>
+        <w:t xml:space="preserve">Bottom </w:t>
+      </w:r>
+    </w:p>
+    <w:p>
+      <w:pPr>
+        <w:pStyle w:val="ListParagraph"/>
+        <w:numPr>
+          <w:ilvl w:val="0"/>
+          <w:numId w:val="1"/>
+        </w:numPr>
+        <w:rPr>
+          <w:rFonts w:ascii="Arial" w:hAnsi="Arial"/>
+          <w:sz w:val="20"/>
+          <w:szCs w:val="20"/>
+        </w:rPr>
+      </w:pPr>
+      <w:r>
+        <w:rPr>
+          <w:rFonts w:ascii="Arial" w:hAnsi="Arial"/>
+          <w:sz w:val="20"/>
+          <w:szCs w:val="20"/>
+        </w:rPr>
+        <w:t>Where do I position the info about the geometrical figures?</w:t>
+      </w:r>
+    </w:p>
+    <w:p>
+      <w:pPr>
+        <w:pStyle w:val="ListParagraph"/>
+        <w:numPr>
+          <w:ilvl w:val="1"/>
+          <w:numId w:val="1"/>
+        </w:numPr>
+        <w:rPr>
+          <w:rFonts w:ascii="Arial" w:hAnsi="Arial"/>
+          <w:sz w:val="20"/>
+          <w:szCs w:val="20"/>
+        </w:rPr>
+      </w:pPr>
+      <w:r>
+        <w:rPr>
+          <w:rFonts w:ascii="Arial" w:hAnsi="Arial"/>
+          <w:sz w:val="20"/>
+          <w:szCs w:val="20"/>
+        </w:rPr>
+        <w:t>Bottom</w:t>
+      </w:r>
+    </w:p>
+    <w:p>
+      <w:pPr>
+        <w:pStyle w:val="ListParagraph"/>
+        <w:numPr>
+          <w:ilvl w:val="2"/>
+          <w:numId w:val="1"/>
+        </w:numPr>
+        <w:rPr>
+          <w:rFonts w:ascii="Arial" w:hAnsi="Arial"/>
+          <w:b/>
+          <w:sz w:val="20"/>
+          <w:szCs w:val="20"/>
+        </w:rPr>
+      </w:pPr>
+      <w:r>
+        <w:rPr>
+          <w:rFonts w:ascii="Arial" w:hAnsi="Arial"/>
+          <w:b/>
+          <w:sz w:val="20"/>
+          <w:szCs w:val="20"/>
+        </w:rPr>
+        <w:t>As this might contain very much information the size occupied can be very large. Adding it at the bottom allows us to add scroll.</w:t>
+      </w:r>
+    </w:p>
+    <w:p>
+      <w:pPr>
+        <w:pStyle w:val="ListParagraph"/>
+        <w:numPr>
+          <w:ilvl w:val="1"/>
+          <w:numId w:val="1"/>
+        </w:numPr>
+        <w:rPr>
+          <w:rFonts w:ascii="Arial" w:hAnsi="Arial"/>
+          <w:sz w:val="20"/>
+          <w:szCs w:val="20"/>
+        </w:rPr>
+      </w:pPr>
+      <w:r>
+        <w:rPr>
+          <w:rFonts w:ascii="Arial" w:hAnsi="Arial"/>
+          <w:sz w:val="20"/>
+          <w:szCs w:val="20"/>
+        </w:rPr>
+        <w:t>Right</w:t>
+      </w:r>
+    </w:p>
+    <w:p>
+      <w:pPr>
+        <w:pStyle w:val="ListParagraph"/>
+        <w:numPr>
+          <w:ilvl w:val="2"/>
+          <w:numId w:val="1"/>
+        </w:numPr>
+        <w:rPr>
+          <w:rFonts w:ascii="Arial" w:hAnsi="Arial"/>
+          <w:sz w:val="20"/>
+          <w:szCs w:val="20"/>
+        </w:rPr>
+      </w:pPr>
+      <w:r>
+        <w:rPr>
+          <w:rFonts w:ascii="Arial" w:hAnsi="Arial"/>
+          <w:sz w:val="20"/>
+          <w:szCs w:val="20"/>
+        </w:rPr>
+        <w:t>The eye doesn’t focus too much on that zone so the user doesn’t see all he can draw.</w:t>
+      </w:r>
+    </w:p>
+    <w:p>
+      <w:pPr>
+        <w:pStyle w:val="ListParagraph"/>
+        <w:numPr>
+          <w:ilvl w:val="0"/>
+          <w:numId w:val="1"/>
+        </w:numPr>
+        <w:rPr>
+          <w:rFonts w:ascii="Arial" w:hAnsi="Arial"/>
+          <w:sz w:val="20"/>
+          <w:szCs w:val="20"/>
+        </w:rPr>
+      </w:pPr>
+      <w:r>
+        <w:rPr>
+          <w:rFonts w:ascii="Arial" w:hAnsi="Arial"/>
+          <w:sz w:val="20"/>
+          <w:szCs w:val="20"/>
+        </w:rPr>
+        <w:t>How do I represent the miscellaneous controls?</w:t>
+      </w:r>
+    </w:p>
+    <w:p>
+      <w:pPr>
+        <w:pStyle w:val="ListParagraph"/>
+        <w:numPr>
+          <w:ilvl w:val="1"/>
+          <w:numId w:val="1"/>
+        </w:numPr>
+        <w:rPr>
+          <w:rFonts w:ascii="Arial" w:hAnsi="Arial"/>
+          <w:b/>
+          <w:sz w:val="20"/>
+          <w:szCs w:val="20"/>
+        </w:rPr>
+      </w:pPr>
+      <w:r>
+        <w:rPr>
+          <w:rFonts w:ascii="Arial" w:hAnsi="Arial"/>
+          <w:b/>
+          <w:sz w:val="20"/>
+          <w:szCs w:val="20"/>
+        </w:rPr>
+        <w:t>Big Icons</w:t>
+      </w:r>
+    </w:p>
+    <w:p>
+      <w:pPr>
+        <w:pStyle w:val="ListParagraph"/>
+        <w:numPr>
+          <w:ilvl w:val="2"/>
+          <w:numId w:val="1"/>
+        </w:numPr>
+        <w:rPr>
+          <w:rFonts w:ascii="Arial" w:hAnsi="Arial"/>
+          <w:sz w:val="20"/>
+          <w:szCs w:val="20"/>
+        </w:rPr>
+      </w:pPr>
+      <w:r>
+        <w:rPr>
+          <w:rFonts w:ascii="Arial" w:hAnsi="Arial"/>
+          <w:sz w:val="20"/>
+          <w:szCs w:val="20"/>
+        </w:rPr>
+        <w:t>Intuitive for all devices</w:t>
+      </w:r>
+    </w:p>
+    <w:p>
+      <w:pPr>
+        <w:pStyle w:val="ListParagraph"/>
+        <w:numPr>
+          <w:ilvl w:val="1"/>
+          <w:numId w:val="1"/>
+        </w:numPr>
+        <w:rPr>
+          <w:rFonts w:ascii="Arial" w:hAnsi="Arial"/>
+          <w:sz w:val="20"/>
+          <w:szCs w:val="20"/>
+        </w:rPr>
+      </w:pPr>
+      <w:r>
+        <w:rPr>
+          <w:rFonts w:ascii="Arial" w:hAnsi="Arial"/>
+          <w:sz w:val="20"/>
+          <w:szCs w:val="20"/>
+        </w:rPr>
+        <w:t>Menu</w:t>
+      </w:r>
+    </w:p>
+    <w:p>
+      <w:pPr>
+        <w:pStyle w:val="ListParagraph"/>
+        <w:numPr>
+          <w:ilvl w:val="2"/>
+          <w:numId w:val="1"/>
+        </w:numPr>
+        <w:rPr>
+          <w:rFonts w:ascii="Arial" w:hAnsi="Arial"/>
+          <w:sz w:val="20"/>
+          <w:szCs w:val="20"/>
+        </w:rPr>
+      </w:pPr>
+      <w:r>
+        <w:rPr>
+          <w:rFonts w:ascii="Arial" w:hAnsi="Arial"/>
+          <w:sz w:val="20"/>
+          <w:szCs w:val="20"/>
+        </w:rPr>
+        <w:t>It takes longer for the user to reach the desired action</w:t>
+      </w:r>
+    </w:p>
+    <w:p>
+      <w:pPr>
+        <w:pStyle w:val="ListParagraph"/>
+        <w:numPr>
+          <w:ilvl w:val="0"/>
+          <w:numId w:val="1"/>
+        </w:numPr>
+        <w:rPr>
+          <w:rFonts w:ascii="Arial" w:hAnsi="Arial"/>
+          <w:sz w:val="20"/>
+          <w:szCs w:val="20"/>
+        </w:rPr>
+      </w:pPr>
+      <w:r>
+        <w:rPr>
+          <w:rFonts w:ascii="Arial" w:hAnsi="Arial"/>
+          <w:sz w:val="20"/>
+          <w:szCs w:val="20"/>
+        </w:rPr>
+        <w:t>Where do I position the miscellaneous controls?</w:t>
+      </w:r>
+    </w:p>
+    <w:p>
+      <w:pPr>
+        <w:pStyle w:val="ListParagraph"/>
+        <w:numPr>
+          <w:ilvl w:val="1"/>
+          <w:numId w:val="1"/>
+        </w:numPr>
+        <w:rPr>
+          <w:rFonts w:ascii="Arial" w:hAnsi="Arial"/>
+          <w:b/>
+          <w:sz w:val="20"/>
+          <w:szCs w:val="20"/>
+        </w:rPr>
+      </w:pPr>
+      <w:r>
+        <w:rPr>
+          <w:rFonts w:ascii="Arial" w:hAnsi="Arial"/>
+          <w:b/>
+          <w:sz w:val="20"/>
+          <w:szCs w:val="20"/>
+        </w:rPr>
+        <w:t>A top bar above the whiteboard</w:t>
+      </w:r>
+    </w:p>
+    <w:p>
+      <w:pPr>
+        <w:pStyle w:val="ListParagraph"/>
+        <w:numPr>
+          <w:ilvl w:val="2"/>
+          <w:numId w:val="1"/>
+        </w:numPr>
+        <w:rPr>
+          <w:rFonts w:ascii="Arial" w:hAnsi="Arial"/>
+          <w:sz w:val="20"/>
+          <w:szCs w:val="20"/>
+        </w:rPr>
+      </w:pPr>
+      <w:r>
+        <w:rPr>
+          <w:rFonts w:ascii="Arial" w:hAnsi="Arial"/>
+          <w:sz w:val="20"/>
+          <w:szCs w:val="20"/>
+        </w:rPr>
+        <w:t>Always visible. This gives the user control and he feels free to use them at any moment</w:t>
+      </w:r>
+    </w:p>
+    <w:p>
+      <w:pPr>
+        <w:pStyle w:val="ListParagraph"/>
+        <w:numPr>
+          <w:ilvl w:val="1"/>
+          <w:numId w:val="1"/>
+        </w:numPr>
+        <w:rPr>
+          <w:rFonts w:ascii="Arial" w:hAnsi="Arial"/>
+          <w:sz w:val="20"/>
+          <w:szCs w:val="20"/>
+        </w:rPr>
+      </w:pPr>
+      <w:r>
+        <w:rPr>
+          <w:rFonts w:ascii="Arial" w:hAnsi="Arial"/>
+          <w:sz w:val="20"/>
+          <w:szCs w:val="20"/>
+        </w:rPr>
+        <w:t>Right</w:t>
+      </w:r>
+    </w:p>
+    <w:p>
+      <w:pPr>
+        <w:pStyle w:val="ListParagraph"/>
+        <w:numPr>
+          <w:ilvl w:val="2"/>
+          <w:numId w:val="1"/>
+        </w:numPr>
+        <w:rPr>
+          <w:rFonts w:ascii="Arial" w:hAnsi="Arial"/>
+          <w:sz w:val="20"/>
+          <w:szCs w:val="20"/>
+        </w:rPr>
+      </w:pPr>
+      <w:r>
+        <w:rPr>
+          <w:rFonts w:ascii="Arial" w:hAnsi="Arial"/>
+          <w:sz w:val="20"/>
+          <w:szCs w:val="20"/>
+        </w:rPr>
+        <w:t xml:space="preserve">The location is not very suggestive for the human eye and </w:t>
+      </w:r>
+      <w:proofErr w:type="gramStart"/>
+      <w:r>
+        <w:rPr>
+          <w:rFonts w:ascii="Arial" w:hAnsi="Arial"/>
+          <w:sz w:val="20"/>
+          <w:szCs w:val="20"/>
+        </w:rPr>
+        <w:t>some actions might not be noticed by the user</w:t>
+      </w:r>
+      <w:proofErr w:type="gramEnd"/>
+      <w:r>
+        <w:rPr>
+          <w:rFonts w:ascii="Arial" w:hAnsi="Arial"/>
+          <w:sz w:val="20"/>
+          <w:szCs w:val="20"/>
+        </w:rPr>
+        <w:t>.</w:t>
+      </w:r>
+    </w:p>
+    <w:p>
+      <w:pPr>
+        <w:pStyle w:val="ListParagraph"/>
+        <w:ind w:left="2160"/>
+        <w:rPr>
+          <w:rFonts w:ascii="Arial" w:hAnsi="Arial"/>
+          <w:sz w:val="20"/>
+          <w:szCs w:val="20"/>
+        </w:rPr>
+      </w:pPr>
+    </w:p>
     <w:sectPr>
-      <w:headerReference w:type="default" r:id="rId8"/>
       <w:pgSz w:w="11900" w:h="16840"/>
       <w:pgMar w:top="1440" w:right="1800" w:bottom="1440" w:left="1800" w:header="708" w:footer="708" w:gutter="0"/>
       <w:cols w:space="708"/>
@@ -2552,6 +3276,71 @@
     <w:pPr>
       <w:pStyle w:val="Header"/>
     </w:pPr>
+    <w:r>
+      <w:rPr>
+        <w:noProof/>
+      </w:rPr>
+      <w:drawing>
+        <wp:anchor distT="0" distB="0" distL="114300" distR="114300" simplePos="0" relativeHeight="251659264" behindDoc="0" locked="0" layoutInCell="1" allowOverlap="1" wp14:anchorId="593C532A" wp14:editId="2FE1FEAB">
+          <wp:simplePos x="0" y="0"/>
+          <wp:positionH relativeFrom="column">
+            <wp:posOffset>-914400</wp:posOffset>
+          </wp:positionH>
+          <wp:positionV relativeFrom="paragraph">
+            <wp:posOffset>-220980</wp:posOffset>
+          </wp:positionV>
+          <wp:extent cx="2171700" cy="458935"/>
+          <wp:effectExtent l="0" t="0" r="0" b="0"/>
+          <wp:wrapNone/>
+          <wp:docPr id="2" name="Picture 2"/>
+          <wp:cNvGraphicFramePr>
+            <a:graphicFrameLocks xmlns:a="http://schemas.openxmlformats.org/drawingml/2006/main" noChangeAspect="1"/>
+          </wp:cNvGraphicFramePr>
+          <a:graphic xmlns:a="http://schemas.openxmlformats.org/drawingml/2006/main">
+            <a:graphicData uri="http://schemas.openxmlformats.org/drawingml/2006/picture">
+              <pic:pic xmlns:pic="http://schemas.openxmlformats.org/drawingml/2006/picture">
+                <pic:nvPicPr>
+                  <pic:cNvPr id="0" name="beethovinci.png"/>
+                  <pic:cNvPicPr/>
+                </pic:nvPicPr>
+                <pic:blipFill>
+                  <a:blip r:embed="rId1">
+                    <a:extLst>
+                      <a:ext uri="{28A0092B-C50C-407E-A947-70E740481C1C}">
+                        <a14:useLocalDpi xmlns:a14="http://schemas.microsoft.com/office/drawing/2010/main" val="0"/>
+                      </a:ext>
+                    </a:extLst>
+                  </a:blip>
+                  <a:stretch>
+                    <a:fillRect/>
+                  </a:stretch>
+                </pic:blipFill>
+                <pic:spPr>
+                  <a:xfrm>
+                    <a:off x="0" y="0"/>
+                    <a:ext cx="2171700" cy="458935"/>
+                  </a:xfrm>
+                  <a:prstGeom prst="rect">
+                    <a:avLst/>
+                  </a:prstGeom>
+                  <a:extLst>
+                    <a:ext uri="{FAA26D3D-D897-4be2-8F04-BA451C77F1D7}">
+                      <ma14:placeholderFlag xmlns:ma14="http://schemas.microsoft.com/office/mac/drawingml/2011/main"/>
+                    </a:ext>
+                  </a:extLst>
+                </pic:spPr>
+              </pic:pic>
+            </a:graphicData>
+          </a:graphic>
+          <wp14:sizeRelH relativeFrom="page">
+            <wp14:pctWidth>0</wp14:pctWidth>
+          </wp14:sizeRelH>
+          <wp14:sizeRelV relativeFrom="page">
+            <wp14:pctHeight>0</wp14:pctHeight>
+          </wp14:sizeRelV>
+        </wp:anchor>
+      </w:drawing>
+    </w:r>
     <w:r>
       <w:rPr>
         <w:noProof/>
@@ -2568,7 +3357,7 @@
           <wp:extent cx="1485900" cy="648604"/>
           <wp:effectExtent l="0" t="0" r="0" b="12065"/>
           <wp:wrapNone/>
-          <wp:docPr id="1" name=""/>
+          <wp:docPr id="1" name="Picture 1"/>
           <wp:cNvGraphicFramePr>
             <a:graphicFrameLocks xmlns:a="http://schemas.openxmlformats.org/drawingml/2006/main" noChangeAspect="1"/>
           </wp:cNvGraphicFramePr>
@@ -2580,7 +3369,7 @@
                   <pic:cNvPicPr/>
                 </pic:nvPicPr>
                 <pic:blipFill>
-                  <a:blip r:embed="rId1">
+                  <a:blip r:embed="rId2">
                     <a:extLst>
                       <a:ext uri="{28A0092B-C50C-407E-A947-70E740481C1C}">
                         <a14:useLocalDpi xmlns:a14="http://schemas.microsoft.com/office/drawing/2010/main" val="0"/>

</xml_diff>